<commit_message>
commit 2 - jarbas
</commit_message>
<xml_diff>
--- a/OCasoJarbas.docx
+++ b/OCasoJarbas.docx
@@ -1095,6 +1095,14 @@
           <w:sz w:val="28"/>
         </w:rPr>
         <w:t>..</w:t>
+      </w:r>
+      <w:r>
+        <w:rPr>
+          <w:rFonts w:ascii="Calibri Light" w:hAnsi="Calibri Light"/>
+          <w:color w:val="000000"/>
+          <w:sz w:val="28"/>
+        </w:rPr>
+        <w:t>commit 2</w:t>
       </w:r>
     </w:p>
     <w:sectPr>
@@ -1282,7 +1290,7 @@
         <mc:Choice Requires="wps">
           <w:drawing>
             <wp:inline distT="0" distB="0" distL="0" distR="0" wp14:anchorId="0FAA5BE0">
-              <wp:extent cx="275590" cy="275590"/>
+              <wp:extent cx="276225" cy="276225"/>
               <wp:effectExtent l="0" t="0" r="0" b="0"/>
               <wp:docPr id="3" name=""/>
               <a:graphic xmlns:a="http://schemas.openxmlformats.org/drawingml/2006/main">
@@ -1292,7 +1300,7 @@
                     <wps:spPr>
                       <a:xfrm>
                         <a:off x="0" y="0"/>
-                        <a:ext cx="275040" cy="275040"/>
+                        <a:ext cx="275760" cy="275760"/>
                       </a:xfrm>
                       <a:prstGeom prst="rect">
                         <a:avLst/>
@@ -1317,7 +1325,7 @@
         </mc:Choice>
         <mc:Fallback>
           <w:pict>
-            <v:rect id="shape_0" stroked="f" style="position:absolute;margin-left:0pt;margin-top:0pt;width:21.6pt;height:21.6pt" wp14:anchorId="0FAA5BE0">
+            <v:rect id="shape_0" stroked="f" style="position:absolute;margin-left:0pt;margin-top:0pt;width:21.65pt;height:21.65pt" wp14:anchorId="0FAA5BE0">
               <w10:wrap type="none"/>
               <v:fill o:detectmouseclick="t" on="false"/>
               <v:stroke color="#3465a4" joinstyle="round" endcap="flat"/>
@@ -1336,7 +1344,7 @@
         <mc:Choice Requires="wps">
           <w:drawing>
             <wp:inline distT="0" distB="0" distL="0" distR="0" wp14:anchorId="330AF2BA">
-              <wp:extent cx="275590" cy="275590"/>
+              <wp:extent cx="276225" cy="276225"/>
               <wp:effectExtent l="0" t="0" r="0" b="0"/>
               <wp:docPr id="4" name=""/>
               <a:graphic xmlns:a="http://schemas.openxmlformats.org/drawingml/2006/main">
@@ -1346,7 +1354,7 @@
                     <wps:spPr>
                       <a:xfrm>
                         <a:off x="0" y="0"/>
-                        <a:ext cx="275040" cy="275040"/>
+                        <a:ext cx="275760" cy="275760"/>
                       </a:xfrm>
                       <a:prstGeom prst="rect">
                         <a:avLst/>
@@ -1371,7 +1379,7 @@
         </mc:Choice>
         <mc:Fallback>
           <w:pict>
-            <v:rect id="shape_0" stroked="f" style="position:absolute;margin-left:0pt;margin-top:0pt;width:21.6pt;height:21.6pt" wp14:anchorId="330AF2BA">
+            <v:rect id="shape_0" stroked="f" style="position:absolute;margin-left:0pt;margin-top:0pt;width:21.65pt;height:21.65pt" wp14:anchorId="330AF2BA">
               <w10:wrap type="none"/>
               <v:fill o:detectmouseclick="t" on="false"/>
               <v:stroke color="#3465a4" joinstyle="round" endcap="flat"/>

</xml_diff>

<commit_message>
commit 3 - jarbas
</commit_message>
<xml_diff>
--- a/OCasoJarbas.docx
+++ b/OCasoJarbas.docx
@@ -1094,15 +1094,15 @@
           <w:color w:val="000000"/>
           <w:sz w:val="28"/>
         </w:rPr>
-        <w:t>..</w:t>
-      </w:r>
-      <w:r>
-        <w:rPr>
-          <w:rFonts w:ascii="Calibri Light" w:hAnsi="Calibri Light"/>
-          <w:color w:val="000000"/>
-          <w:sz w:val="28"/>
-        </w:rPr>
-        <w:t>commit 2</w:t>
+        <w:t xml:space="preserve">..commit </w:t>
+      </w:r>
+      <w:r>
+        <w:rPr>
+          <w:rFonts w:ascii="Calibri Light" w:hAnsi="Calibri Light"/>
+          <w:color w:val="000000"/>
+          <w:sz w:val="28"/>
+        </w:rPr>
+        <w:t>3 – era pra ser o commit 2</w:t>
       </w:r>
     </w:p>
     <w:sectPr>
@@ -1290,7 +1290,7 @@
         <mc:Choice Requires="wps">
           <w:drawing>
             <wp:inline distT="0" distB="0" distL="0" distR="0" wp14:anchorId="0FAA5BE0">
-              <wp:extent cx="276225" cy="276225"/>
+              <wp:extent cx="276860" cy="276860"/>
               <wp:effectExtent l="0" t="0" r="0" b="0"/>
               <wp:docPr id="3" name=""/>
               <a:graphic xmlns:a="http://schemas.openxmlformats.org/drawingml/2006/main">
@@ -1300,7 +1300,7 @@
                     <wps:spPr>
                       <a:xfrm>
                         <a:off x="0" y="0"/>
-                        <a:ext cx="275760" cy="275760"/>
+                        <a:ext cx="276120" cy="276120"/>
                       </a:xfrm>
                       <a:prstGeom prst="rect">
                         <a:avLst/>
@@ -1325,7 +1325,7 @@
         </mc:Choice>
         <mc:Fallback>
           <w:pict>
-            <v:rect id="shape_0" stroked="f" style="position:absolute;margin-left:0pt;margin-top:0pt;width:21.65pt;height:21.65pt" wp14:anchorId="0FAA5BE0">
+            <v:rect id="shape_0" stroked="f" style="position:absolute;margin-left:0pt;margin-top:0pt;width:21.7pt;height:21.7pt" wp14:anchorId="0FAA5BE0">
               <w10:wrap type="none"/>
               <v:fill o:detectmouseclick="t" on="false"/>
               <v:stroke color="#3465a4" joinstyle="round" endcap="flat"/>
@@ -1344,7 +1344,7 @@
         <mc:Choice Requires="wps">
           <w:drawing>
             <wp:inline distT="0" distB="0" distL="0" distR="0" wp14:anchorId="330AF2BA">
-              <wp:extent cx="276225" cy="276225"/>
+              <wp:extent cx="276860" cy="276860"/>
               <wp:effectExtent l="0" t="0" r="0" b="0"/>
               <wp:docPr id="4" name=""/>
               <a:graphic xmlns:a="http://schemas.openxmlformats.org/drawingml/2006/main">
@@ -1354,7 +1354,7 @@
                     <wps:spPr>
                       <a:xfrm>
                         <a:off x="0" y="0"/>
-                        <a:ext cx="275760" cy="275760"/>
+                        <a:ext cx="276120" cy="276120"/>
                       </a:xfrm>
                       <a:prstGeom prst="rect">
                         <a:avLst/>
@@ -1379,7 +1379,7 @@
         </mc:Choice>
         <mc:Fallback>
           <w:pict>
-            <v:rect id="shape_0" stroked="f" style="position:absolute;margin-left:0pt;margin-top:0pt;width:21.65pt;height:21.65pt" wp14:anchorId="330AF2BA">
+            <v:rect id="shape_0" stroked="f" style="position:absolute;margin-left:0pt;margin-top:0pt;width:21.7pt;height:21.7pt" wp14:anchorId="330AF2BA">
               <w10:wrap type="none"/>
               <v:fill o:detectmouseclick="t" on="false"/>
               <v:stroke color="#3465a4" joinstyle="round" endcap="flat"/>

</xml_diff>

<commit_message>
commit 4 - caso jarbas
</commit_message>
<xml_diff>
--- a/OCasoJarbas.docx
+++ b/OCasoJarbas.docx
@@ -1086,23 +1086,17 @@
         <w:pStyle w:val="Xmsonormal"/>
         <w:shd w:val="clear" w:color="auto" w:fill="FFFFFF"/>
         <w:spacing w:beforeAutospacing="0" w:before="0" w:afterAutospacing="0" w:after="0"/>
-        <w:rPr/>
-      </w:pPr>
-      <w:r>
-        <w:rPr>
-          <w:rFonts w:ascii="Calibri Light" w:hAnsi="Calibri Light"/>
-          <w:color w:val="000000"/>
-          <w:sz w:val="28"/>
-        </w:rPr>
-        <w:t xml:space="preserve">..commit </w:t>
-      </w:r>
-      <w:r>
-        <w:rPr>
-          <w:rFonts w:ascii="Calibri Light" w:hAnsi="Calibri Light"/>
-          <w:color w:val="000000"/>
-          <w:sz w:val="28"/>
-        </w:rPr>
-        <w:t>3 – era pra ser o commit 2</w:t>
+        <w:rPr>
+          <w:color w:val="FFFFFF"/>
+        </w:rPr>
+      </w:pPr>
+      <w:r>
+        <w:rPr>
+          <w:rFonts w:ascii="Calibri Light" w:hAnsi="Calibri Light"/>
+          <w:color w:val="FFFFFF"/>
+          <w:sz w:val="28"/>
+        </w:rPr>
+        <w:t>commit 4</w:t>
       </w:r>
     </w:p>
     <w:sectPr>

</xml_diff>